<commit_message>
please make it work, i am desperate
</commit_message>
<xml_diff>
--- a/docs/ProjectSpecifications.docx
+++ b/docs/ProjectSpecifications.docx
@@ -312,6 +312,52 @@
           <w:lang w:val="ro-RO"/>
         </w:rPr>
         <w:t>Senzori de distanță (3-4 pentru Proof Of Concept), geolocația (senzor intern al telefonului)</w:t>
+      </w:r>
+    </w:p>
+    <w:p>
+      <w:pPr>
+        <w:ind w:left="1440"/>
+        <w:jc w:val="both"/>
+        <w:rPr>
+          <w:sz w:val="24"/>
+          <w:szCs w:val="24"/>
+          <w:lang w:val="ro-RO"/>
+        </w:rPr>
+      </w:pPr>
+      <w:r>
+        <w:rPr>
+          <w:sz w:val="24"/>
+          <w:szCs w:val="24"/>
+          <w:lang w:val="ro-RO"/>
+        </w:rPr>
+        <w:t xml:space="preserve">ii.   Datele extrase de către senzor: </w:t>
+      </w:r>
+      <w:r>
+        <w:rPr>
+          <w:sz w:val="24"/>
+          <w:szCs w:val="24"/>
+          <w:lang w:val="ro-RO"/>
+        </w:rPr>
+        <w:t>Datele de distanță, datele despre poziția curentă a telefonului</w:t>
+      </w:r>
+    </w:p>
+    <w:p>
+      <w:pPr>
+        <w:ind w:left="1440"/>
+        <w:jc w:val="both"/>
+        <w:rPr>
+          <w:sz w:val="24"/>
+          <w:szCs w:val="24"/>
+          <w:lang w:val="ro-RO"/>
+        </w:rPr>
+      </w:pPr>
+      <w:r>
+        <w:rPr>
+          <w:sz w:val="24"/>
+          <w:szCs w:val="24"/>
+          <w:lang w:val="ro-RO"/>
+        </w:rPr>
+        <w:t xml:space="preserve">iii. Stocarea datelor extrase:  </w:t>
       </w:r>
     </w:p>
     <w:p>

</xml_diff>

<commit_message>
something wrong before mqtt.publish()
</commit_message>
<xml_diff>
--- a/docs/ProjectSpecifications.docx
+++ b/docs/ProjectSpecifications.docx
@@ -316,6 +316,100 @@
     </w:p>
     <w:p>
       <w:pPr>
+        <w:ind w:left="1800" w:hanging="360"/>
+        <w:jc w:val="both"/>
+        <w:rPr>
+          <w:sz w:val="24"/>
+          <w:szCs w:val="24"/>
+          <w:lang w:val="ro-RO"/>
+        </w:rPr>
+      </w:pPr>
+      <w:r>
+        <w:rPr>
+          <w:sz w:val="24"/>
+          <w:szCs w:val="24"/>
+          <w:lang w:val="ro-RO"/>
+        </w:rPr>
+        <w:t xml:space="preserve">ii.   </w:t>
+      </w:r>
+      <w:r>
+        <w:rPr>
+          <w:sz w:val="24"/>
+          <w:szCs w:val="24"/>
+          <w:lang w:val="ro-RO"/>
+        </w:rPr>
+        <w:tab/>
+      </w:r>
+      <w:r>
+        <w:rPr>
+          <w:sz w:val="24"/>
+          <w:szCs w:val="24"/>
+          <w:lang w:val="ro-RO"/>
+        </w:rPr>
+        <w:t xml:space="preserve">Datele extrase de către senzor: </w:t>
+      </w:r>
+      <w:r>
+        <w:rPr>
+          <w:sz w:val="24"/>
+          <w:szCs w:val="24"/>
+          <w:lang w:val="ro-RO"/>
+        </w:rPr>
+        <w:t>Datele de distanță, datele despre poziția curentă a telefonului</w:t>
+      </w:r>
+    </w:p>
+    <w:p>
+      <w:pPr>
+        <w:ind w:left="1800" w:hanging="360"/>
+        <w:jc w:val="both"/>
+        <w:rPr>
+          <w:sz w:val="24"/>
+          <w:szCs w:val="24"/>
+          <w:lang w:val="ro-RO"/>
+        </w:rPr>
+      </w:pPr>
+      <w:r>
+        <w:rPr>
+          <w:sz w:val="24"/>
+          <w:szCs w:val="24"/>
+          <w:lang w:val="ro-RO"/>
+        </w:rPr>
+        <w:t xml:space="preserve">iii. </w:t>
+      </w:r>
+      <w:r>
+        <w:rPr>
+          <w:sz w:val="24"/>
+          <w:szCs w:val="24"/>
+          <w:lang w:val="ro-RO"/>
+        </w:rPr>
+        <w:tab/>
+      </w:r>
+      <w:r>
+        <w:rPr>
+          <w:sz w:val="24"/>
+          <w:szCs w:val="24"/>
+          <w:lang w:val="ro-RO"/>
+        </w:rPr>
+        <w:t xml:space="preserve">Stocarea datelor extrase: </w:t>
+      </w:r>
+      <w:r>
+        <w:rPr>
+          <w:sz w:val="24"/>
+          <w:szCs w:val="24"/>
+          <w:lang w:val="ro-RO"/>
+        </w:rPr>
+        <w:t xml:space="preserve">Se vor stoca </w:t>
+      </w:r>
+      <w:r>
+        <w:rPr>
+          <w:sz w:val="24"/>
+          <w:szCs w:val="24"/>
+          <w:lang w:val="ro-RO"/>
+        </w:rPr>
+        <w:t>in baza de date pe serverul Raspberry Pi 5.</w:t>
+      </w:r>
+    </w:p>
+    <w:p>
+      <w:pPr>
         <w:ind w:left="1440"/>
         <w:jc w:val="both"/>
         <w:rPr>
@@ -330,34 +424,7 @@
           <w:szCs w:val="24"/>
           <w:lang w:val="ro-RO"/>
         </w:rPr>
-        <w:t xml:space="preserve">ii.   Datele extrase de către senzor: </w:t>
-      </w:r>
-      <w:r>
-        <w:rPr>
-          <w:sz w:val="24"/>
-          <w:szCs w:val="24"/>
-          <w:lang w:val="ro-RO"/>
-        </w:rPr>
-        <w:t>Datele de distanță, datele despre poziția curentă a telefonului</w:t>
-      </w:r>
-    </w:p>
-    <w:p>
-      <w:pPr>
-        <w:ind w:left="1440"/>
-        <w:jc w:val="both"/>
-        <w:rPr>
-          <w:sz w:val="24"/>
-          <w:szCs w:val="24"/>
-          <w:lang w:val="ro-RO"/>
-        </w:rPr>
-      </w:pPr>
-      <w:r>
-        <w:rPr>
-          <w:sz w:val="24"/>
-          <w:szCs w:val="24"/>
-          <w:lang w:val="ro-RO"/>
-        </w:rPr>
-        <w:t xml:space="preserve">iii. Stocarea datelor extrase:  </w:t>
+        <w:t xml:space="preserve">iv. Procesarea datelor extrase: </w:t>
       </w:r>
     </w:p>
     <w:p>

</xml_diff>

<commit_message>
adding stabilization for mqtt
</commit_message>
<xml_diff>
--- a/docs/ProjectSpecifications.docx
+++ b/docs/ProjectSpecifications.docx
@@ -500,6 +500,45 @@
           <w:lang w:val="ro-RO"/>
         </w:rPr>
         <w:t>ța</w:t>
+      </w:r>
+      <w:r>
+        <w:rPr>
+          <w:sz w:val="24"/>
+          <w:szCs w:val="24"/>
+        </w:rPr>
+        <w:t>, c</w:t>
+      </w:r>
+      <w:r>
+        <w:rPr>
+          <w:sz w:val="24"/>
+          <w:szCs w:val="24"/>
+          <w:lang w:val="ro-RO"/>
+        </w:rPr>
+        <w:t xml:space="preserve">ând starea lor </w:t>
+      </w:r>
+      <w:r>
+        <w:rPr>
+          <w:sz w:val="24"/>
+          <w:szCs w:val="24"/>
+          <w:lang w:val="ro-RO"/>
+        </w:rPr>
+        <w:t>se va modifica (adică vor semnala că locul de parcare a fost ocupat), ele vor transmite prin protocolul MQTT spre backend informația că locul este ocupat</w:t>
+      </w:r>
+      <w:r>
+        <w:rPr>
+          <w:sz w:val="24"/>
+          <w:szCs w:val="24"/>
+          <w:lang w:val="ro-RO"/>
+        </w:rPr>
+        <w:t xml:space="preserve">. </w:t>
+      </w:r>
+      <w:r>
+        <w:rPr>
+          <w:sz w:val="24"/>
+          <w:szCs w:val="24"/>
+          <w:lang w:val="ro-RO"/>
+        </w:rPr>
+        <w:t xml:space="preserve">Utilizatorul va </w:t>
       </w:r>
     </w:p>
     <w:p>

</xml_diff>

<commit_message>
check without credentials switch
</commit_message>
<xml_diff>
--- a/docs/ProjectSpecifications.docx
+++ b/docs/ProjectSpecifications.docx
@@ -453,7 +453,7 @@
     </w:p>
     <w:p>
       <w:pPr>
-        <w:ind w:left="1440"/>
+        <w:ind w:left="1800" w:hanging="360"/>
         <w:jc w:val="both"/>
         <w:rPr>
           <w:sz w:val="24"/>
@@ -467,7 +467,23 @@
           <w:szCs w:val="24"/>
           <w:lang w:val="ro-RO"/>
         </w:rPr>
-        <w:t xml:space="preserve">v. Scopul senzorilor în cadrul aplicației: </w:t>
+        <w:t xml:space="preserve">v. </w:t>
+      </w:r>
+      <w:r>
+        <w:rPr>
+          <w:sz w:val="24"/>
+          <w:szCs w:val="24"/>
+          <w:lang w:val="ro-RO"/>
+        </w:rPr>
+        <w:tab/>
+      </w:r>
+      <w:r>
+        <w:rPr>
+          <w:sz w:val="24"/>
+          <w:szCs w:val="24"/>
+          <w:lang w:val="ro-RO"/>
+        </w:rPr>
+        <w:t xml:space="preserve">Scopul senzorilor în cadrul aplicației: </w:t>
       </w:r>
       <w:r>
         <w:rPr>
@@ -540,6 +556,32 @@
         </w:rPr>
         <w:t xml:space="preserve">Utilizatorul va </w:t>
       </w:r>
+      <w:r>
+        <w:rPr>
+          <w:sz w:val="24"/>
+          <w:szCs w:val="24"/>
+          <w:lang w:val="ro-RO"/>
+        </w:rPr>
+        <w:t xml:space="preserve">avea datele </w:t>
+      </w:r>
+      <w:r>
+        <w:rPr>
+          <w:sz w:val="24"/>
+          <w:szCs w:val="24"/>
+          <w:lang w:val="ro-RO"/>
+        </w:rPr>
+        <w:t>afișate pe telefon, iar apăsând butonul de find-spot se va folosi geolocația lui pentru a găsi cel mai apropiat loc de parcare liber.</w:t>
+      </w:r>
+    </w:p>
+    <w:p>
+      <w:pPr>
+        <w:jc w:val="both"/>
+        <w:rPr>
+          <w:sz w:val="24"/>
+          <w:szCs w:val="24"/>
+          <w:lang w:val="ro-RO"/>
+        </w:rPr>
+      </w:pPr>
     </w:p>
     <w:p>
       <w:pPr>

</xml_diff>

<commit_message>
adding final to the main
</commit_message>
<xml_diff>
--- a/docs/ProjectSpecifications.docx
+++ b/docs/ProjectSpecifications.docx
@@ -42,15 +42,19 @@
         </w:numPr>
         <w:jc w:val="both"/>
         <w:rPr>
-          <w:sz w:val="24"/>
-          <w:szCs w:val="24"/>
-          <w:lang w:val="ro-RO"/>
-        </w:rPr>
-      </w:pPr>
-      <w:r>
-        <w:rPr>
-          <w:sz w:val="24"/>
-          <w:szCs w:val="24"/>
+          <w:b/>
+          <w:bCs/>
+          <w:sz w:val="28"/>
+          <w:szCs w:val="28"/>
+          <w:lang w:val="ro-RO"/>
+        </w:rPr>
+      </w:pPr>
+      <w:r>
+        <w:rPr>
+          <w:b/>
+          <w:bCs/>
+          <w:sz w:val="28"/>
+          <w:szCs w:val="28"/>
           <w:lang w:val="ro-RO"/>
         </w:rPr>
         <w:t>Introducere</w:t>
@@ -72,11 +76,21 @@
       </w:pPr>
       <w:r>
         <w:rPr>
-          <w:sz w:val="24"/>
-          <w:szCs w:val="24"/>
-          <w:lang w:val="ro-RO"/>
-        </w:rPr>
-        <w:t>Numele aplicației: FindSpot</w:t>
+          <w:b/>
+          <w:bCs/>
+          <w:sz w:val="24"/>
+          <w:szCs w:val="24"/>
+          <w:lang w:val="ro-RO"/>
+        </w:rPr>
+        <w:t>Numele aplicației</w:t>
+      </w:r>
+      <w:r>
+        <w:rPr>
+          <w:sz w:val="24"/>
+          <w:szCs w:val="24"/>
+          <w:lang w:val="ro-RO"/>
+        </w:rPr>
+        <w:t>: FindSpot</w:t>
       </w:r>
     </w:p>
     <w:p>
@@ -95,11 +109,29 @@
       </w:pPr>
       <w:r>
         <w:rPr>
-          <w:sz w:val="24"/>
-          <w:szCs w:val="24"/>
-          <w:lang w:val="ro-RO"/>
-        </w:rPr>
-        <w:t xml:space="preserve">Scopul aplicației. Problemele pe care le rezolvă aplicația: </w:t>
+          <w:b/>
+          <w:bCs/>
+          <w:sz w:val="24"/>
+          <w:szCs w:val="24"/>
+          <w:lang w:val="ro-RO"/>
+        </w:rPr>
+        <w:t>Scopul aplicației</w:t>
+      </w:r>
+      <w:r>
+        <w:rPr>
+          <w:sz w:val="24"/>
+          <w:szCs w:val="24"/>
+          <w:lang w:val="ro-RO"/>
+        </w:rPr>
+        <w:t>:</w:t>
+      </w:r>
+      <w:r>
+        <w:rPr>
+          <w:sz w:val="24"/>
+          <w:szCs w:val="24"/>
+          <w:lang w:val="ro-RO"/>
+        </w:rPr>
+        <w:t xml:space="preserve"> Problemele pe care le rezolvă aplicația: </w:t>
       </w:r>
       <w:r>
         <w:rPr>
@@ -157,11 +189,21 @@
       </w:pPr>
       <w:r>
         <w:rPr>
-          <w:sz w:val="24"/>
-          <w:szCs w:val="24"/>
-          <w:lang w:val="ro-RO"/>
-        </w:rPr>
-        <w:t xml:space="preserve">Utilizatorii țintă ai aplicației: </w:t>
+          <w:b/>
+          <w:bCs/>
+          <w:sz w:val="24"/>
+          <w:szCs w:val="24"/>
+          <w:lang w:val="ro-RO"/>
+        </w:rPr>
+        <w:t>Utilizatorii țintă ai aplicației</w:t>
+      </w:r>
+      <w:r>
+        <w:rPr>
+          <w:sz w:val="24"/>
+          <w:szCs w:val="24"/>
+          <w:lang w:val="ro-RO"/>
+        </w:rPr>
+        <w:t xml:space="preserve">: </w:t>
       </w:r>
       <w:r>
         <w:rPr>
@@ -191,15 +233,19 @@
         </w:numPr>
         <w:jc w:val="both"/>
         <w:rPr>
-          <w:sz w:val="24"/>
-          <w:szCs w:val="24"/>
-          <w:lang w:val="ro-RO"/>
-        </w:rPr>
-      </w:pPr>
-      <w:r>
-        <w:rPr>
-          <w:sz w:val="24"/>
-          <w:szCs w:val="24"/>
+          <w:b/>
+          <w:bCs/>
+          <w:sz w:val="28"/>
+          <w:szCs w:val="28"/>
+          <w:lang w:val="ro-RO"/>
+        </w:rPr>
+      </w:pPr>
+      <w:r>
+        <w:rPr>
+          <w:b/>
+          <w:bCs/>
+          <w:sz w:val="28"/>
+          <w:szCs w:val="28"/>
           <w:lang w:val="ro-RO"/>
         </w:rPr>
         <w:t>Cerințe funcționale</w:t>
@@ -221,6 +267,8 @@
       </w:pPr>
       <w:r>
         <w:rPr>
+          <w:b/>
+          <w:bCs/>
           <w:sz w:val="24"/>
           <w:szCs w:val="24"/>
           <w:lang w:val="ro-RO"/>
@@ -229,11 +277,21 @@
       </w:r>
       <w:r>
         <w:rPr>
-          <w:sz w:val="24"/>
-          <w:szCs w:val="24"/>
-          <w:lang w:val="ro-RO"/>
-        </w:rPr>
-        <w:t xml:space="preserve"> de bază: </w:t>
+          <w:b/>
+          <w:bCs/>
+          <w:sz w:val="24"/>
+          <w:szCs w:val="24"/>
+          <w:lang w:val="ro-RO"/>
+        </w:rPr>
+        <w:t xml:space="preserve"> de bază</w:t>
+      </w:r>
+      <w:r>
+        <w:rPr>
+          <w:sz w:val="24"/>
+          <w:szCs w:val="24"/>
+          <w:lang w:val="ro-RO"/>
+        </w:rPr>
+        <w:t xml:space="preserve">: </w:t>
       </w:r>
       <w:r>
         <w:rPr>
@@ -261,13 +319,17 @@
         </w:numPr>
         <w:jc w:val="both"/>
         <w:rPr>
-          <w:sz w:val="24"/>
-          <w:szCs w:val="24"/>
-          <w:lang w:val="ro-RO"/>
-        </w:rPr>
-      </w:pPr>
-      <w:r>
-        <w:rPr>
+          <w:b/>
+          <w:bCs/>
+          <w:sz w:val="24"/>
+          <w:szCs w:val="24"/>
+          <w:lang w:val="ro-RO"/>
+        </w:rPr>
+      </w:pPr>
+      <w:r>
+        <w:rPr>
+          <w:b/>
+          <w:bCs/>
           <w:sz w:val="24"/>
           <w:szCs w:val="24"/>
           <w:lang w:val="ro-RO"/>
@@ -276,6 +338,8 @@
       </w:r>
       <w:r>
         <w:rPr>
+          <w:b/>
+          <w:bCs/>
           <w:sz w:val="24"/>
           <w:szCs w:val="24"/>
           <w:lang w:val="ro-RO"/>
@@ -299,11 +363,21 @@
       </w:pPr>
       <w:r>
         <w:rPr>
-          <w:sz w:val="24"/>
-          <w:szCs w:val="24"/>
-          <w:lang w:val="ro-RO"/>
-        </w:rPr>
-        <w:t xml:space="preserve">Senzori utilizați: </w:t>
+          <w:i/>
+          <w:iCs/>
+          <w:sz w:val="24"/>
+          <w:szCs w:val="24"/>
+          <w:lang w:val="ro-RO"/>
+        </w:rPr>
+        <w:t>Senzori utilizați</w:t>
+      </w:r>
+      <w:r>
+        <w:rPr>
+          <w:sz w:val="24"/>
+          <w:szCs w:val="24"/>
+          <w:lang w:val="ro-RO"/>
+        </w:rPr>
+        <w:t xml:space="preserve">: </w:t>
       </w:r>
       <w:r>
         <w:rPr>
@@ -342,11 +416,21 @@
       </w:r>
       <w:r>
         <w:rPr>
-          <w:sz w:val="24"/>
-          <w:szCs w:val="24"/>
-          <w:lang w:val="ro-RO"/>
-        </w:rPr>
-        <w:t xml:space="preserve">Datele extrase de către senzor: </w:t>
+          <w:i/>
+          <w:iCs/>
+          <w:sz w:val="24"/>
+          <w:szCs w:val="24"/>
+          <w:lang w:val="ro-RO"/>
+        </w:rPr>
+        <w:t>Datele extrase de către senzor</w:t>
+      </w:r>
+      <w:r>
+        <w:rPr>
+          <w:sz w:val="24"/>
+          <w:szCs w:val="24"/>
+          <w:lang w:val="ro-RO"/>
+        </w:rPr>
+        <w:t xml:space="preserve">: </w:t>
       </w:r>
       <w:r>
         <w:rPr>
@@ -385,11 +469,21 @@
       </w:r>
       <w:r>
         <w:rPr>
-          <w:sz w:val="24"/>
-          <w:szCs w:val="24"/>
-          <w:lang w:val="ro-RO"/>
-        </w:rPr>
-        <w:t xml:space="preserve">Stocarea datelor extrase: </w:t>
+          <w:i/>
+          <w:iCs/>
+          <w:sz w:val="24"/>
+          <w:szCs w:val="24"/>
+          <w:lang w:val="ro-RO"/>
+        </w:rPr>
+        <w:t>Stocarea datelor extrase</w:t>
+      </w:r>
+      <w:r>
+        <w:rPr>
+          <w:sz w:val="24"/>
+          <w:szCs w:val="24"/>
+          <w:lang w:val="ro-RO"/>
+        </w:rPr>
+        <w:t xml:space="preserve">: </w:t>
       </w:r>
       <w:r>
         <w:rPr>
@@ -436,11 +530,21 @@
       </w:r>
       <w:r>
         <w:rPr>
-          <w:sz w:val="24"/>
-          <w:szCs w:val="24"/>
-          <w:lang w:val="ro-RO"/>
-        </w:rPr>
-        <w:t xml:space="preserve">Procesarea datelor extrase: </w:t>
+          <w:i/>
+          <w:iCs/>
+          <w:sz w:val="24"/>
+          <w:szCs w:val="24"/>
+          <w:lang w:val="ro-RO"/>
+        </w:rPr>
+        <w:t>Procesarea datelor extrase</w:t>
+      </w:r>
+      <w:r>
+        <w:rPr>
+          <w:sz w:val="24"/>
+          <w:szCs w:val="24"/>
+          <w:lang w:val="ro-RO"/>
+        </w:rPr>
+        <w:t xml:space="preserve">: </w:t>
       </w:r>
       <w:r>
         <w:rPr>
@@ -479,11 +583,21 @@
       </w:r>
       <w:r>
         <w:rPr>
-          <w:sz w:val="24"/>
-          <w:szCs w:val="24"/>
-          <w:lang w:val="ro-RO"/>
-        </w:rPr>
-        <w:t xml:space="preserve">Scopul senzorilor în cadrul aplicației: </w:t>
+          <w:i/>
+          <w:iCs/>
+          <w:sz w:val="24"/>
+          <w:szCs w:val="24"/>
+          <w:lang w:val="ro-RO"/>
+        </w:rPr>
+        <w:t>Scopul senzorilor în cadrul aplicației</w:t>
+      </w:r>
+      <w:r>
+        <w:rPr>
+          <w:sz w:val="24"/>
+          <w:szCs w:val="24"/>
+          <w:lang w:val="ro-RO"/>
+        </w:rPr>
+        <w:t xml:space="preserve">: </w:t>
       </w:r>
       <w:r>
         <w:rPr>
@@ -575,7 +689,11 @@
     </w:p>
     <w:p>
       <w:pPr>
-        <w:ind w:firstLine="720"/>
+        <w:pStyle w:val="ListParagraph"/>
+        <w:numPr>
+          <w:ilvl w:val="0"/>
+          <w:numId w:val="5"/>
+        </w:numPr>
         <w:jc w:val="both"/>
         <w:rPr>
           <w:sz w:val="24"/>
@@ -585,20 +703,709 @@
       </w:pPr>
       <w:r>
         <w:rPr>
-          <w:sz w:val="24"/>
-          <w:szCs w:val="24"/>
-          <w:lang w:val="ro-RO"/>
-        </w:rPr>
-        <w:t xml:space="preserve">c. </w:t>
-      </w:r>
-      <w:r>
-        <w:rPr>
-          <w:sz w:val="24"/>
-          <w:szCs w:val="24"/>
-          <w:lang w:val="ro-RO"/>
-        </w:rPr>
-        <w:t xml:space="preserve">Alte funcționalități extra: </w:t>
-      </w:r>
+          <w:b/>
+          <w:bCs/>
+          <w:sz w:val="24"/>
+          <w:szCs w:val="24"/>
+          <w:lang w:val="ro-RO"/>
+        </w:rPr>
+        <w:t>Alte funcționalități extra</w:t>
+      </w:r>
+      <w:r>
+        <w:rPr>
+          <w:sz w:val="24"/>
+          <w:szCs w:val="24"/>
+          <w:lang w:val="ro-RO"/>
+        </w:rPr>
+        <w:t>: Proiectul pune accentul pe 3 lucruri: Scalabilitate, ușurintă în configurare, securitate. Scalabilitate se referă ca proiectul poate fi ușor exins cu seturi de senzori noi, sau camere. Ușurința în configurare este asigurată de participare minimă a utilizatorului din exterior, deci setarea dipozitivelor se limitează la editarea configurării lui și atât, toată munca se va face în spate. Siguranța – folosirea comunicării sigure pe internet. Alte funcționalități posibile ar fi oferirea unui API pentru a permite poliției interogarea rapidă a locurilor de parcare și combinate cu camerele atasate să se identifice mașinile care nu au plătit parcarea.</w:t>
+      </w:r>
+    </w:p>
+    <w:p>
+      <w:pPr>
+        <w:jc w:val="both"/>
+        <w:rPr>
+          <w:sz w:val="24"/>
+          <w:szCs w:val="24"/>
+          <w:lang w:val="ro-RO"/>
+        </w:rPr>
+      </w:pPr>
+    </w:p>
+    <w:p>
+      <w:pPr>
+        <w:pStyle w:val="ListParagraph"/>
+        <w:numPr>
+          <w:ilvl w:val="0"/>
+          <w:numId w:val="1"/>
+        </w:numPr>
+        <w:jc w:val="both"/>
+        <w:rPr>
+          <w:b/>
+          <w:bCs/>
+          <w:sz w:val="28"/>
+          <w:szCs w:val="28"/>
+          <w:lang w:val="ro-RO"/>
+        </w:rPr>
+      </w:pPr>
+      <w:r>
+        <w:rPr>
+          <w:b/>
+          <w:bCs/>
+          <w:sz w:val="28"/>
+          <w:szCs w:val="28"/>
+          <w:lang w:val="ro-RO"/>
+        </w:rPr>
+        <w:t>Interfața cu utilizatorul</w:t>
+      </w:r>
+    </w:p>
+    <w:p>
+      <w:pPr>
+        <w:pStyle w:val="ListParagraph"/>
+        <w:numPr>
+          <w:ilvl w:val="0"/>
+          <w:numId w:val="7"/>
+        </w:numPr>
+        <w:jc w:val="both"/>
+        <w:rPr>
+          <w:sz w:val="24"/>
+          <w:szCs w:val="24"/>
+          <w:lang w:val="ro-RO"/>
+        </w:rPr>
+      </w:pPr>
+      <w:r>
+        <w:rPr>
+          <w:b/>
+          <w:bCs/>
+          <w:sz w:val="24"/>
+          <w:szCs w:val="24"/>
+          <w:lang w:val="ro-RO"/>
+        </w:rPr>
+        <w:lastRenderedPageBreak/>
+        <w:t>Ecrane principale</w:t>
+      </w:r>
+      <w:r>
+        <w:rPr>
+          <w:sz w:val="24"/>
+          <w:szCs w:val="24"/>
+          <w:lang w:val="ro-RO"/>
+        </w:rPr>
+        <w:t>: Home, setări</w:t>
+      </w:r>
+    </w:p>
+    <w:p>
+      <w:pPr>
+        <w:pStyle w:val="ListParagraph"/>
+        <w:numPr>
+          <w:ilvl w:val="0"/>
+          <w:numId w:val="7"/>
+        </w:numPr>
+        <w:jc w:val="both"/>
+        <w:rPr>
+          <w:sz w:val="24"/>
+          <w:szCs w:val="24"/>
+          <w:lang w:val="ro-RO"/>
+        </w:rPr>
+      </w:pPr>
+      <w:r>
+        <w:rPr>
+          <w:b/>
+          <w:bCs/>
+          <w:sz w:val="24"/>
+          <w:szCs w:val="24"/>
+          <w:lang w:val="ro-RO"/>
+        </w:rPr>
+        <w:t>Structura de navigare</w:t>
+      </w:r>
+      <w:r>
+        <w:rPr>
+          <w:sz w:val="24"/>
+          <w:szCs w:val="24"/>
+          <w:lang w:val="ro-RO"/>
+        </w:rPr>
+        <w:t>: Funcționalitate de bază va fi în pagina Home, asistată de un buton pentru a găsi locurile de parcare accesibile, și o hartă interactivă unde se pot vedea capacitatea parcărilor în timp real.</w:t>
+      </w:r>
+    </w:p>
+    <w:p>
+      <w:pPr>
+        <w:pStyle w:val="ListParagraph"/>
+        <w:numPr>
+          <w:ilvl w:val="0"/>
+          <w:numId w:val="7"/>
+        </w:numPr>
+        <w:jc w:val="both"/>
+        <w:rPr>
+          <w:lang w:val="ro-RO"/>
+        </w:rPr>
+      </w:pPr>
+      <w:r>
+        <w:rPr>
+          <w:b/>
+          <w:bCs/>
+          <w:lang w:val="ro-RO"/>
+        </w:rPr>
+        <w:t>Elemente vizuale</w:t>
+      </w:r>
+      <w:r>
+        <w:rPr>
+          <w:lang w:val="ro-RO"/>
+        </w:rPr>
+        <w:t>: Hartă interactivă</w:t>
+      </w:r>
+      <w:r>
+        <w:rPr>
+          <w:lang w:val="ro-RO"/>
+        </w:rPr>
+        <w:t>, butoane</w:t>
+      </w:r>
+      <w:r>
+        <w:rPr>
+          <w:lang w:val="ro-RO"/>
+        </w:rPr>
+        <w:t>.</w:t>
+      </w:r>
+    </w:p>
+    <w:p>
+      <w:pPr>
+        <w:pStyle w:val="ListParagraph"/>
+        <w:numPr>
+          <w:ilvl w:val="0"/>
+          <w:numId w:val="7"/>
+        </w:numPr>
+        <w:jc w:val="both"/>
+        <w:rPr>
+          <w:lang w:val="ro-RO"/>
+        </w:rPr>
+      </w:pPr>
+      <w:r>
+        <w:rPr>
+          <w:b/>
+          <w:bCs/>
+          <w:lang w:val="ro-RO"/>
+        </w:rPr>
+        <w:t>Accesibilitate</w:t>
+      </w:r>
+      <w:r>
+        <w:rPr>
+          <w:lang w:val="ro-RO"/>
+        </w:rPr>
+        <w:t>: Încă în faza de proiectare</w:t>
+      </w:r>
+      <w:r>
+        <w:rPr>
+          <w:lang w:val="ro-RO"/>
+        </w:rPr>
+        <w:t xml:space="preserve">, </w:t>
+      </w:r>
+      <w:r>
+        <w:rPr>
+          <w:lang w:val="ro-RO"/>
+        </w:rPr>
+        <w:t>culori plăcute... Prea volatil subiectul, poate să se schimbe cum mie îmi va place</w:t>
+      </w:r>
+    </w:p>
+    <w:p>
+      <w:pPr>
+        <w:jc w:val="both"/>
+        <w:rPr>
+          <w:lang w:val="ro-RO"/>
+        </w:rPr>
+      </w:pPr>
+    </w:p>
+    <w:p>
+      <w:pPr>
+        <w:pStyle w:val="ListParagraph"/>
+        <w:numPr>
+          <w:ilvl w:val="0"/>
+          <w:numId w:val="1"/>
+        </w:numPr>
+        <w:jc w:val="both"/>
+        <w:rPr>
+          <w:b/>
+          <w:bCs/>
+          <w:sz w:val="28"/>
+          <w:szCs w:val="28"/>
+          <w:lang w:val="ro-RO"/>
+        </w:rPr>
+      </w:pPr>
+      <w:r>
+        <w:rPr>
+          <w:b/>
+          <w:bCs/>
+          <w:sz w:val="28"/>
+          <w:szCs w:val="28"/>
+          <w:lang w:val="ro-RO"/>
+        </w:rPr>
+        <w:t>Cerințe de sistem</w:t>
+      </w:r>
+    </w:p>
+    <w:p>
+      <w:pPr>
+        <w:pStyle w:val="ListParagraph"/>
+        <w:numPr>
+          <w:ilvl w:val="0"/>
+          <w:numId w:val="8"/>
+        </w:numPr>
+        <w:jc w:val="both"/>
+        <w:rPr>
+          <w:sz w:val="24"/>
+          <w:szCs w:val="24"/>
+          <w:lang w:val="ro-RO"/>
+        </w:rPr>
+      </w:pPr>
+      <w:r>
+        <w:rPr>
+          <w:b/>
+          <w:bCs/>
+          <w:sz w:val="24"/>
+          <w:szCs w:val="24"/>
+          <w:lang w:val="ro-RO"/>
+        </w:rPr>
+        <w:t>Hardware minim</w:t>
+      </w:r>
+      <w:r>
+        <w:rPr>
+          <w:sz w:val="24"/>
+          <w:szCs w:val="24"/>
+          <w:lang w:val="ro-RO"/>
+        </w:rPr>
+        <w:t>: Posibilitate de geolocație.</w:t>
+      </w:r>
+    </w:p>
+    <w:p>
+      <w:pPr>
+        <w:pStyle w:val="ListParagraph"/>
+        <w:numPr>
+          <w:ilvl w:val="0"/>
+          <w:numId w:val="8"/>
+        </w:numPr>
+        <w:jc w:val="both"/>
+        <w:rPr>
+          <w:sz w:val="24"/>
+          <w:szCs w:val="24"/>
+          <w:lang w:val="ro-RO"/>
+        </w:rPr>
+      </w:pPr>
+      <w:r>
+        <w:rPr>
+          <w:b/>
+          <w:bCs/>
+          <w:sz w:val="24"/>
+          <w:szCs w:val="24"/>
+          <w:lang w:val="ro-RO"/>
+        </w:rPr>
+        <w:t>Dependențe software</w:t>
+      </w:r>
+      <w:r>
+        <w:rPr>
+          <w:sz w:val="24"/>
+          <w:szCs w:val="24"/>
+          <w:lang w:val="ro-RO"/>
+        </w:rPr>
+        <w:t xml:space="preserve">: </w:t>
+      </w:r>
+      <w:r>
+        <w:rPr>
+          <w:sz w:val="24"/>
+          <w:szCs w:val="24"/>
+          <w:lang w:val="ro-RO"/>
+        </w:rPr>
+        <w:t>niciuna</w:t>
+      </w:r>
+    </w:p>
+    <w:p>
+      <w:pPr>
+        <w:pStyle w:val="ListParagraph"/>
+        <w:numPr>
+          <w:ilvl w:val="0"/>
+          <w:numId w:val="8"/>
+        </w:numPr>
+        <w:jc w:val="both"/>
+        <w:rPr>
+          <w:sz w:val="24"/>
+          <w:szCs w:val="24"/>
+          <w:lang w:val="ro-RO"/>
+        </w:rPr>
+      </w:pPr>
+      <w:r>
+        <w:rPr>
+          <w:b/>
+          <w:bCs/>
+          <w:sz w:val="24"/>
+          <w:szCs w:val="24"/>
+          <w:lang w:val="ro-RO"/>
+        </w:rPr>
+        <w:t xml:space="preserve">Conectarea </w:t>
+      </w:r>
+      <w:r>
+        <w:rPr>
+          <w:b/>
+          <w:bCs/>
+          <w:sz w:val="24"/>
+          <w:szCs w:val="24"/>
+          <w:lang w:val="ro-RO"/>
+        </w:rPr>
+        <w:t>la internet</w:t>
+      </w:r>
+      <w:r>
+        <w:rPr>
+          <w:sz w:val="24"/>
+          <w:szCs w:val="24"/>
+          <w:lang w:val="ro-RO"/>
+        </w:rPr>
+        <w:t>: va avea comportament online</w:t>
+      </w:r>
+    </w:p>
+    <w:p>
+      <w:pPr>
+        <w:jc w:val="both"/>
+        <w:rPr>
+          <w:sz w:val="24"/>
+          <w:szCs w:val="24"/>
+          <w:lang w:val="ro-RO"/>
+        </w:rPr>
+      </w:pPr>
+    </w:p>
+    <w:p>
+      <w:pPr>
+        <w:pStyle w:val="ListParagraph"/>
+        <w:numPr>
+          <w:ilvl w:val="0"/>
+          <w:numId w:val="1"/>
+        </w:numPr>
+        <w:jc w:val="both"/>
+        <w:rPr>
+          <w:b/>
+          <w:bCs/>
+          <w:sz w:val="28"/>
+          <w:szCs w:val="28"/>
+          <w:lang w:val="ro-RO"/>
+        </w:rPr>
+      </w:pPr>
+      <w:r>
+        <w:rPr>
+          <w:b/>
+          <w:bCs/>
+          <w:sz w:val="28"/>
+          <w:szCs w:val="28"/>
+          <w:lang w:val="ro-RO"/>
+        </w:rPr>
+        <w:t>Criterii de succes</w:t>
+      </w:r>
+    </w:p>
+    <w:p>
+      <w:pPr>
+        <w:pStyle w:val="ListParagraph"/>
+        <w:numPr>
+          <w:ilvl w:val="0"/>
+          <w:numId w:val="9"/>
+        </w:numPr>
+        <w:jc w:val="both"/>
+        <w:rPr>
+          <w:sz w:val="24"/>
+          <w:szCs w:val="24"/>
+          <w:lang w:val="ro-RO"/>
+        </w:rPr>
+      </w:pPr>
+      <w:r>
+        <w:rPr>
+          <w:b/>
+          <w:bCs/>
+          <w:sz w:val="24"/>
+          <w:szCs w:val="24"/>
+          <w:lang w:val="ro-RO"/>
+        </w:rPr>
+        <w:t>Aplicația își îndeplinește sarcinile cheie</w:t>
+      </w:r>
+      <w:r>
+        <w:rPr>
+          <w:sz w:val="24"/>
+          <w:szCs w:val="24"/>
+          <w:lang w:val="ro-RO"/>
+        </w:rPr>
+        <w:t xml:space="preserve">: </w:t>
+      </w:r>
+      <w:r>
+        <w:rPr>
+          <w:sz w:val="24"/>
+          <w:szCs w:val="24"/>
+          <w:lang w:val="ro-RO"/>
+        </w:rPr>
+        <w:t xml:space="preserve">Dispozitivele ESP32 pot fi conectate cu ușurință și logate prin MQTT la serverul flask de pe backend. </w:t>
+      </w:r>
+      <w:r>
+        <w:rPr>
+          <w:sz w:val="24"/>
+          <w:szCs w:val="24"/>
+          <w:lang w:val="ro-RO"/>
+        </w:rPr>
+        <w:t>Datele colectate de ESP32 sunt vizualizate pe harta interactivă.</w:t>
+      </w:r>
+    </w:p>
+    <w:p>
+      <w:pPr>
+        <w:pStyle w:val="ListParagraph"/>
+        <w:numPr>
+          <w:ilvl w:val="0"/>
+          <w:numId w:val="9"/>
+        </w:numPr>
+        <w:jc w:val="both"/>
+        <w:rPr>
+          <w:sz w:val="24"/>
+          <w:szCs w:val="24"/>
+          <w:lang w:val="ro-RO"/>
+        </w:rPr>
+      </w:pPr>
+      <w:r>
+        <w:rPr>
+          <w:b/>
+          <w:bCs/>
+          <w:sz w:val="24"/>
+          <w:szCs w:val="24"/>
+          <w:lang w:val="ro-RO"/>
+        </w:rPr>
+        <w:t>Senzorii integrați funcționează conform așteptărilor</w:t>
+      </w:r>
+      <w:r>
+        <w:rPr>
+          <w:sz w:val="24"/>
+          <w:szCs w:val="24"/>
+          <w:lang w:val="ro-RO"/>
+        </w:rPr>
+        <w:t xml:space="preserve">: </w:t>
+      </w:r>
+      <w:r>
+        <w:rPr>
+          <w:sz w:val="24"/>
+          <w:szCs w:val="24"/>
+          <w:lang w:val="ro-RO"/>
+        </w:rPr>
+        <w:t>Semnalează când locul de parcare este ocupat sau eliberat, detaliile se pot vedea în timp real pe harta interactivă din aplicație.</w:t>
+      </w:r>
+    </w:p>
+    <w:p>
+      <w:pPr>
+        <w:pStyle w:val="ListParagraph"/>
+        <w:numPr>
+          <w:ilvl w:val="0"/>
+          <w:numId w:val="9"/>
+        </w:numPr>
+        <w:jc w:val="both"/>
+        <w:rPr>
+          <w:sz w:val="24"/>
+          <w:szCs w:val="24"/>
+          <w:lang w:val="ro-RO"/>
+        </w:rPr>
+      </w:pPr>
+      <w:r>
+        <w:rPr>
+          <w:b/>
+          <w:bCs/>
+          <w:sz w:val="24"/>
+          <w:szCs w:val="24"/>
+          <w:lang w:val="ro-RO"/>
+        </w:rPr>
+        <w:t>Utilizatorii pot folosi elementele cheie ale aplicției cu ușurință</w:t>
+      </w:r>
+      <w:r>
+        <w:rPr>
+          <w:sz w:val="24"/>
+          <w:szCs w:val="24"/>
+          <w:lang w:val="ro-RO"/>
+        </w:rPr>
+        <w:t xml:space="preserve">: </w:t>
+      </w:r>
+      <w:r>
+        <w:rPr>
+          <w:sz w:val="24"/>
+          <w:szCs w:val="24"/>
+          <w:lang w:val="ro-RO"/>
+        </w:rPr>
+        <w:t xml:space="preserve">Este </w:t>
+      </w:r>
+      <w:r>
+        <w:rPr>
+          <w:sz w:val="24"/>
+          <w:szCs w:val="24"/>
+          <w:lang w:val="ro-RO"/>
+        </w:rPr>
+        <w:t>o aplicție destul de simplă și usor de folosit pentru utilizator, iar API-ul ei ar putea fi ușor integrat în serviciile Google Maps</w:t>
+      </w:r>
+      <w:r>
+        <w:rPr>
+          <w:sz w:val="24"/>
+          <w:szCs w:val="24"/>
+          <w:lang w:val="ro-RO"/>
+        </w:rPr>
+        <w:t>, într-atât de familiar utilizatorul ar fi cu funcționalitatea lui.</w:t>
+      </w:r>
+    </w:p>
+    <w:p>
+      <w:pPr>
+        <w:jc w:val="both"/>
+        <w:rPr>
+          <w:sz w:val="24"/>
+          <w:szCs w:val="24"/>
+          <w:lang w:val="ro-RO"/>
+        </w:rPr>
+      </w:pPr>
+    </w:p>
+    <w:p>
+      <w:pPr>
+        <w:pStyle w:val="ListParagraph"/>
+        <w:numPr>
+          <w:ilvl w:val="0"/>
+          <w:numId w:val="1"/>
+        </w:numPr>
+        <w:jc w:val="both"/>
+        <w:rPr>
+          <w:b/>
+          <w:bCs/>
+          <w:sz w:val="28"/>
+          <w:szCs w:val="28"/>
+          <w:lang w:val="ro-RO"/>
+        </w:rPr>
+      </w:pPr>
+      <w:r>
+        <w:rPr>
+          <w:b/>
+          <w:bCs/>
+          <w:sz w:val="28"/>
+          <w:szCs w:val="28"/>
+          <w:lang w:val="ro-RO"/>
+        </w:rPr>
+        <w:t>Bibliografie</w:t>
+      </w:r>
+    </w:p>
+    <w:p>
+      <w:pPr>
+        <w:pStyle w:val="ListParagraph"/>
+        <w:numPr>
+          <w:ilvl w:val="0"/>
+          <w:numId w:val="10"/>
+        </w:numPr>
+        <w:jc w:val="both"/>
+        <w:rPr>
+          <w:sz w:val="24"/>
+          <w:szCs w:val="24"/>
+          <w:lang w:val="ro-RO"/>
+        </w:rPr>
+      </w:pPr>
+      <w:r>
+        <w:rPr>
+          <w:b/>
+          <w:bCs/>
+          <w:sz w:val="24"/>
+          <w:szCs w:val="24"/>
+          <w:lang w:val="ro-RO"/>
+        </w:rPr>
+        <w:t>Aplicații sau lucrări științifice similare cu ideea voastră</w:t>
+      </w:r>
+      <w:r>
+        <w:rPr>
+          <w:sz w:val="24"/>
+          <w:szCs w:val="24"/>
+          <w:lang w:val="ro-RO"/>
+        </w:rPr>
+        <w:t xml:space="preserve">: Nu am găsit vreo aplicatie similară pentru o idee atât de simplă. Chiar daca pentru utilizatorul final ar putea fi </w:t>
+      </w:r>
+      <w:r>
+        <w:rPr>
+          <w:sz w:val="24"/>
+          <w:szCs w:val="24"/>
+          <w:lang w:val="ro-RO"/>
+        </w:rPr>
+        <w:t>foarte simplu și intuitiv, munca efectuată în spate ar consta din efor mare de comunicare între dispozitive și calibrarea lor.</w:t>
+      </w:r>
+      <w:r>
+        <w:rPr>
+          <w:sz w:val="24"/>
+          <w:szCs w:val="24"/>
+          <w:lang w:val="ro-RO"/>
+        </w:rPr>
+        <w:t xml:space="preserve"> De aceea puține aplicații ar putea oferi utilizatorilor sa-și instaleze propriul dispozitiv la locul de parcare dorit pentru a-i monitoriza statului lui.</w:t>
+      </w:r>
+    </w:p>
+    <w:p>
+      <w:pPr>
+        <w:pStyle w:val="ListParagraph"/>
+        <w:numPr>
+          <w:ilvl w:val="0"/>
+          <w:numId w:val="10"/>
+        </w:numPr>
+        <w:jc w:val="both"/>
+        <w:rPr>
+          <w:sz w:val="24"/>
+          <w:szCs w:val="24"/>
+          <w:lang w:val="ro-RO"/>
+        </w:rPr>
+      </w:pPr>
+      <w:r>
+        <w:rPr>
+          <w:b/>
+          <w:bCs/>
+          <w:sz w:val="24"/>
+          <w:szCs w:val="24"/>
+          <w:lang w:val="ro-RO"/>
+        </w:rPr>
+        <w:t>Limbaje de programare, baze de date, API-uri, SDK-uri și documentații folosite</w:t>
+      </w:r>
+      <w:r>
+        <w:rPr>
+          <w:sz w:val="24"/>
+          <w:szCs w:val="24"/>
+          <w:lang w:val="ro-RO"/>
+        </w:rPr>
+        <w:t>: Frontend: Svelte, Capacitator (pentru a tranfera aplicația din web-based în native android). Backend: flask</w:t>
+      </w:r>
+      <w:r>
+        <w:rPr>
+          <w:sz w:val="24"/>
+          <w:szCs w:val="24"/>
+          <w:lang w:val="ro-RO"/>
+        </w:rPr>
+        <w:t xml:space="preserve">, baza de date: SQLite, </w:t>
+      </w:r>
+      <w:r>
+        <w:rPr>
+          <w:sz w:val="24"/>
+          <w:szCs w:val="24"/>
+          <w:lang w:val="ro-RO"/>
+        </w:rPr>
+        <w:t>Protocoale: MQTT</w:t>
+      </w:r>
+      <w:r>
+        <w:rPr>
+          <w:sz w:val="24"/>
+          <w:szCs w:val="24"/>
+          <w:lang w:val="ro-RO"/>
+        </w:rPr>
+        <w:t xml:space="preserve"> și WebSocket</w:t>
+      </w:r>
+      <w:r>
+        <w:rPr>
+          <w:sz w:val="24"/>
+          <w:szCs w:val="24"/>
+          <w:lang w:val="ro-RO"/>
+        </w:rPr>
+        <w:t xml:space="preserve"> între senzori fizici și backend, HTTP între frontend și backend</w:t>
+      </w:r>
+      <w:r>
+        <w:rPr>
+          <w:sz w:val="24"/>
+          <w:szCs w:val="24"/>
+          <w:lang w:val="ro-RO"/>
+        </w:rPr>
+        <w:t>.</w:t>
+      </w:r>
+    </w:p>
+    <w:p>
+      <w:pPr>
+        <w:jc w:val="both"/>
+        <w:rPr>
+          <w:sz w:val="24"/>
+          <w:szCs w:val="24"/>
+          <w:lang w:val="ro-RO"/>
+        </w:rPr>
+      </w:pPr>
     </w:p>
     <w:p>
       <w:pPr>
@@ -623,8 +1430,185 @@
   <w:abstractNum w:abstractNumId="0" w15:restartNumberingAfterBreak="0">
     <w:nsid w:val="085132FF"/>
     <w:multiLevelType w:val="hybridMultilevel"/>
-    <w:tmpl w:val="C04EE62E"/>
-    <w:lvl w:ilvl="0" w:tplc="052E1E24">
+    <w:tmpl w:val="F6CECC64"/>
+    <w:lvl w:ilvl="0" w:tplc="C6D4400A">
+      <w:start w:val="1"/>
+      <w:numFmt w:val="lowerLetter"/>
+      <w:lvlText w:val="%1."/>
+      <w:lvlJc w:val="left"/>
+      <w:pPr>
+        <w:ind w:left="1080" w:hanging="360"/>
+      </w:pPr>
+      <w:rPr>
+        <w:rFonts w:hint="default"/>
+        <w:b w:val="0"/>
+        <w:bCs w:val="0"/>
+      </w:rPr>
+    </w:lvl>
+    <w:lvl w:ilvl="1" w:tplc="08090019">
+      <w:start w:val="1"/>
+      <w:numFmt w:val="lowerLetter"/>
+      <w:lvlText w:val="%2."/>
+      <w:lvlJc w:val="left"/>
+      <w:pPr>
+        <w:ind w:left="1800" w:hanging="360"/>
+      </w:pPr>
+    </w:lvl>
+    <w:lvl w:ilvl="2" w:tplc="0809001B" w:tentative="1">
+      <w:start w:val="1"/>
+      <w:numFmt w:val="lowerRoman"/>
+      <w:lvlText w:val="%3."/>
+      <w:lvlJc w:val="right"/>
+      <w:pPr>
+        <w:ind w:left="2520" w:hanging="180"/>
+      </w:pPr>
+    </w:lvl>
+    <w:lvl w:ilvl="3" w:tplc="0809000F" w:tentative="1">
+      <w:start w:val="1"/>
+      <w:numFmt w:val="decimal"/>
+      <w:lvlText w:val="%4."/>
+      <w:lvlJc w:val="left"/>
+      <w:pPr>
+        <w:ind w:left="3240" w:hanging="360"/>
+      </w:pPr>
+    </w:lvl>
+    <w:lvl w:ilvl="4" w:tplc="08090019" w:tentative="1">
+      <w:start w:val="1"/>
+      <w:numFmt w:val="lowerLetter"/>
+      <w:lvlText w:val="%5."/>
+      <w:lvlJc w:val="left"/>
+      <w:pPr>
+        <w:ind w:left="3960" w:hanging="360"/>
+      </w:pPr>
+    </w:lvl>
+    <w:lvl w:ilvl="5" w:tplc="0809001B" w:tentative="1">
+      <w:start w:val="1"/>
+      <w:numFmt w:val="lowerRoman"/>
+      <w:lvlText w:val="%6."/>
+      <w:lvlJc w:val="right"/>
+      <w:pPr>
+        <w:ind w:left="4680" w:hanging="180"/>
+      </w:pPr>
+    </w:lvl>
+    <w:lvl w:ilvl="6" w:tplc="0809000F" w:tentative="1">
+      <w:start w:val="1"/>
+      <w:numFmt w:val="decimal"/>
+      <w:lvlText w:val="%7."/>
+      <w:lvlJc w:val="left"/>
+      <w:pPr>
+        <w:ind w:left="5400" w:hanging="360"/>
+      </w:pPr>
+    </w:lvl>
+    <w:lvl w:ilvl="7" w:tplc="08090019" w:tentative="1">
+      <w:start w:val="1"/>
+      <w:numFmt w:val="lowerLetter"/>
+      <w:lvlText w:val="%8."/>
+      <w:lvlJc w:val="left"/>
+      <w:pPr>
+        <w:ind w:left="6120" w:hanging="360"/>
+      </w:pPr>
+    </w:lvl>
+    <w:lvl w:ilvl="8" w:tplc="0809001B" w:tentative="1">
+      <w:start w:val="1"/>
+      <w:numFmt w:val="lowerRoman"/>
+      <w:lvlText w:val="%9."/>
+      <w:lvlJc w:val="right"/>
+      <w:pPr>
+        <w:ind w:left="6840" w:hanging="180"/>
+      </w:pPr>
+    </w:lvl>
+  </w:abstractNum>
+  <w:abstractNum w:abstractNumId="1" w15:restartNumberingAfterBreak="0">
+    <w:nsid w:val="24BC7372"/>
+    <w:multiLevelType w:val="hybridMultilevel"/>
+    <w:tmpl w:val="7C8457BE"/>
+    <w:lvl w:ilvl="0" w:tplc="08090019">
+      <w:start w:val="1"/>
+      <w:numFmt w:val="lowerLetter"/>
+      <w:lvlText w:val="%1."/>
+      <w:lvlJc w:val="left"/>
+      <w:pPr>
+        <w:ind w:left="1080" w:hanging="360"/>
+      </w:pPr>
+    </w:lvl>
+    <w:lvl w:ilvl="1" w:tplc="08090019" w:tentative="1">
+      <w:start w:val="1"/>
+      <w:numFmt w:val="lowerLetter"/>
+      <w:lvlText w:val="%2."/>
+      <w:lvlJc w:val="left"/>
+      <w:pPr>
+        <w:ind w:left="1800" w:hanging="360"/>
+      </w:pPr>
+    </w:lvl>
+    <w:lvl w:ilvl="2" w:tplc="0809001B" w:tentative="1">
+      <w:start w:val="1"/>
+      <w:numFmt w:val="lowerRoman"/>
+      <w:lvlText w:val="%3."/>
+      <w:lvlJc w:val="right"/>
+      <w:pPr>
+        <w:ind w:left="2520" w:hanging="180"/>
+      </w:pPr>
+    </w:lvl>
+    <w:lvl w:ilvl="3" w:tplc="0809000F" w:tentative="1">
+      <w:start w:val="1"/>
+      <w:numFmt w:val="decimal"/>
+      <w:lvlText w:val="%4."/>
+      <w:lvlJc w:val="left"/>
+      <w:pPr>
+        <w:ind w:left="3240" w:hanging="360"/>
+      </w:pPr>
+    </w:lvl>
+    <w:lvl w:ilvl="4" w:tplc="08090019" w:tentative="1">
+      <w:start w:val="1"/>
+      <w:numFmt w:val="lowerLetter"/>
+      <w:lvlText w:val="%5."/>
+      <w:lvlJc w:val="left"/>
+      <w:pPr>
+        <w:ind w:left="3960" w:hanging="360"/>
+      </w:pPr>
+    </w:lvl>
+    <w:lvl w:ilvl="5" w:tplc="0809001B" w:tentative="1">
+      <w:start w:val="1"/>
+      <w:numFmt w:val="lowerRoman"/>
+      <w:lvlText w:val="%6."/>
+      <w:lvlJc w:val="right"/>
+      <w:pPr>
+        <w:ind w:left="4680" w:hanging="180"/>
+      </w:pPr>
+    </w:lvl>
+    <w:lvl w:ilvl="6" w:tplc="0809000F" w:tentative="1">
+      <w:start w:val="1"/>
+      <w:numFmt w:val="decimal"/>
+      <w:lvlText w:val="%7."/>
+      <w:lvlJc w:val="left"/>
+      <w:pPr>
+        <w:ind w:left="5400" w:hanging="360"/>
+      </w:pPr>
+    </w:lvl>
+    <w:lvl w:ilvl="7" w:tplc="08090019" w:tentative="1">
+      <w:start w:val="1"/>
+      <w:numFmt w:val="lowerLetter"/>
+      <w:lvlText w:val="%8."/>
+      <w:lvlJc w:val="left"/>
+      <w:pPr>
+        <w:ind w:left="6120" w:hanging="360"/>
+      </w:pPr>
+    </w:lvl>
+    <w:lvl w:ilvl="8" w:tplc="0809001B" w:tentative="1">
+      <w:start w:val="1"/>
+      <w:numFmt w:val="lowerRoman"/>
+      <w:lvlText w:val="%9."/>
+      <w:lvlJc w:val="right"/>
+      <w:pPr>
+        <w:ind w:left="6840" w:hanging="180"/>
+      </w:pPr>
+    </w:lvl>
+  </w:abstractNum>
+  <w:abstractNum w:abstractNumId="2" w15:restartNumberingAfterBreak="0">
+    <w:nsid w:val="28742030"/>
+    <w:multiLevelType w:val="hybridMultilevel"/>
+    <w:tmpl w:val="32368BD0"/>
+    <w:lvl w:ilvl="0" w:tplc="FFFFFFFF">
       <w:start w:val="1"/>
       <w:numFmt w:val="lowerLetter"/>
       <w:lvlText w:val="%1."/>
@@ -636,7 +1620,7 @@
         <w:rFonts w:hint="default"/>
       </w:rPr>
     </w:lvl>
-    <w:lvl w:ilvl="1" w:tplc="08090019">
+    <w:lvl w:ilvl="1" w:tplc="FFFFFFFF">
       <w:start w:val="1"/>
       <w:numFmt w:val="lowerLetter"/>
       <w:lvlText w:val="%2."/>
@@ -645,7 +1629,7 @@
         <w:ind w:left="1800" w:hanging="360"/>
       </w:pPr>
     </w:lvl>
-    <w:lvl w:ilvl="2" w:tplc="0809001B" w:tentative="1">
+    <w:lvl w:ilvl="2" w:tplc="FFFFFFFF" w:tentative="1">
       <w:start w:val="1"/>
       <w:numFmt w:val="lowerRoman"/>
       <w:lvlText w:val="%3."/>
@@ -654,7 +1638,7 @@
         <w:ind w:left="2520" w:hanging="180"/>
       </w:pPr>
     </w:lvl>
-    <w:lvl w:ilvl="3" w:tplc="0809000F" w:tentative="1">
+    <w:lvl w:ilvl="3" w:tplc="FFFFFFFF" w:tentative="1">
       <w:start w:val="1"/>
       <w:numFmt w:val="decimal"/>
       <w:lvlText w:val="%4."/>
@@ -663,7 +1647,7 @@
         <w:ind w:left="3240" w:hanging="360"/>
       </w:pPr>
     </w:lvl>
-    <w:lvl w:ilvl="4" w:tplc="08090019" w:tentative="1">
+    <w:lvl w:ilvl="4" w:tplc="FFFFFFFF" w:tentative="1">
       <w:start w:val="1"/>
       <w:numFmt w:val="lowerLetter"/>
       <w:lvlText w:val="%5."/>
@@ -672,7 +1656,7 @@
         <w:ind w:left="3960" w:hanging="360"/>
       </w:pPr>
     </w:lvl>
-    <w:lvl w:ilvl="5" w:tplc="0809001B" w:tentative="1">
+    <w:lvl w:ilvl="5" w:tplc="FFFFFFFF" w:tentative="1">
       <w:start w:val="1"/>
       <w:numFmt w:val="lowerRoman"/>
       <w:lvlText w:val="%6."/>
@@ -681,7 +1665,7 @@
         <w:ind w:left="4680" w:hanging="180"/>
       </w:pPr>
     </w:lvl>
-    <w:lvl w:ilvl="6" w:tplc="0809000F" w:tentative="1">
+    <w:lvl w:ilvl="6" w:tplc="FFFFFFFF" w:tentative="1">
       <w:start w:val="1"/>
       <w:numFmt w:val="decimal"/>
       <w:lvlText w:val="%7."/>
@@ -690,7 +1674,7 @@
         <w:ind w:left="5400" w:hanging="360"/>
       </w:pPr>
     </w:lvl>
-    <w:lvl w:ilvl="7" w:tplc="08090019" w:tentative="1">
+    <w:lvl w:ilvl="7" w:tplc="FFFFFFFF" w:tentative="1">
       <w:start w:val="1"/>
       <w:numFmt w:val="lowerLetter"/>
       <w:lvlText w:val="%8."/>
@@ -699,7 +1683,7 @@
         <w:ind w:left="6120" w:hanging="360"/>
       </w:pPr>
     </w:lvl>
-    <w:lvl w:ilvl="8" w:tplc="0809001B" w:tentative="1">
+    <w:lvl w:ilvl="8" w:tplc="FFFFFFFF" w:tentative="1">
       <w:start w:val="1"/>
       <w:numFmt w:val="lowerRoman"/>
       <w:lvlText w:val="%9."/>
@@ -709,7 +1693,93 @@
       </w:pPr>
     </w:lvl>
   </w:abstractNum>
-  <w:abstractNum w:abstractNumId="1" w15:restartNumberingAfterBreak="0">
+  <w:abstractNum w:abstractNumId="3" w15:restartNumberingAfterBreak="0">
+    <w:nsid w:val="3BE34247"/>
+    <w:multiLevelType w:val="hybridMultilevel"/>
+    <w:tmpl w:val="ACAE41BA"/>
+    <w:lvl w:ilvl="0" w:tplc="08090019">
+      <w:start w:val="1"/>
+      <w:numFmt w:val="lowerLetter"/>
+      <w:lvlText w:val="%1."/>
+      <w:lvlJc w:val="left"/>
+      <w:pPr>
+        <w:ind w:left="1080" w:hanging="360"/>
+      </w:pPr>
+    </w:lvl>
+    <w:lvl w:ilvl="1" w:tplc="08090019" w:tentative="1">
+      <w:start w:val="1"/>
+      <w:numFmt w:val="lowerLetter"/>
+      <w:lvlText w:val="%2."/>
+      <w:lvlJc w:val="left"/>
+      <w:pPr>
+        <w:ind w:left="1800" w:hanging="360"/>
+      </w:pPr>
+    </w:lvl>
+    <w:lvl w:ilvl="2" w:tplc="0809001B" w:tentative="1">
+      <w:start w:val="1"/>
+      <w:numFmt w:val="lowerRoman"/>
+      <w:lvlText w:val="%3."/>
+      <w:lvlJc w:val="right"/>
+      <w:pPr>
+        <w:ind w:left="2520" w:hanging="180"/>
+      </w:pPr>
+    </w:lvl>
+    <w:lvl w:ilvl="3" w:tplc="0809000F" w:tentative="1">
+      <w:start w:val="1"/>
+      <w:numFmt w:val="decimal"/>
+      <w:lvlText w:val="%4."/>
+      <w:lvlJc w:val="left"/>
+      <w:pPr>
+        <w:ind w:left="3240" w:hanging="360"/>
+      </w:pPr>
+    </w:lvl>
+    <w:lvl w:ilvl="4" w:tplc="08090019" w:tentative="1">
+      <w:start w:val="1"/>
+      <w:numFmt w:val="lowerLetter"/>
+      <w:lvlText w:val="%5."/>
+      <w:lvlJc w:val="left"/>
+      <w:pPr>
+        <w:ind w:left="3960" w:hanging="360"/>
+      </w:pPr>
+    </w:lvl>
+    <w:lvl w:ilvl="5" w:tplc="0809001B" w:tentative="1">
+      <w:start w:val="1"/>
+      <w:numFmt w:val="lowerRoman"/>
+      <w:lvlText w:val="%6."/>
+      <w:lvlJc w:val="right"/>
+      <w:pPr>
+        <w:ind w:left="4680" w:hanging="180"/>
+      </w:pPr>
+    </w:lvl>
+    <w:lvl w:ilvl="6" w:tplc="0809000F" w:tentative="1">
+      <w:start w:val="1"/>
+      <w:numFmt w:val="decimal"/>
+      <w:lvlText w:val="%7."/>
+      <w:lvlJc w:val="left"/>
+      <w:pPr>
+        <w:ind w:left="5400" w:hanging="360"/>
+      </w:pPr>
+    </w:lvl>
+    <w:lvl w:ilvl="7" w:tplc="08090019" w:tentative="1">
+      <w:start w:val="1"/>
+      <w:numFmt w:val="lowerLetter"/>
+      <w:lvlText w:val="%8."/>
+      <w:lvlJc w:val="left"/>
+      <w:pPr>
+        <w:ind w:left="6120" w:hanging="360"/>
+      </w:pPr>
+    </w:lvl>
+    <w:lvl w:ilvl="8" w:tplc="0809001B" w:tentative="1">
+      <w:start w:val="1"/>
+      <w:numFmt w:val="lowerRoman"/>
+      <w:lvlText w:val="%9."/>
+      <w:lvlJc w:val="right"/>
+      <w:pPr>
+        <w:ind w:left="6840" w:hanging="180"/>
+      </w:pPr>
+    </w:lvl>
+  </w:abstractNum>
+  <w:abstractNum w:abstractNumId="4" w15:restartNumberingAfterBreak="0">
     <w:nsid w:val="4E8D3843"/>
     <w:multiLevelType w:val="hybridMultilevel"/>
     <w:tmpl w:val="18C80FC0"/>
@@ -798,7 +1868,7 @@
       </w:pPr>
     </w:lvl>
   </w:abstractNum>
-  <w:abstractNum w:abstractNumId="2" w15:restartNumberingAfterBreak="0">
+  <w:abstractNum w:abstractNumId="5" w15:restartNumberingAfterBreak="0">
     <w:nsid w:val="51CF4A92"/>
     <w:multiLevelType w:val="hybridMultilevel"/>
     <w:tmpl w:val="E1283844"/>
@@ -887,7 +1957,7 @@
       </w:pPr>
     </w:lvl>
   </w:abstractNum>
-  <w:abstractNum w:abstractNumId="3" w15:restartNumberingAfterBreak="0">
+  <w:abstractNum w:abstractNumId="6" w15:restartNumberingAfterBreak="0">
     <w:nsid w:val="5498255E"/>
     <w:multiLevelType w:val="hybridMultilevel"/>
     <w:tmpl w:val="59C082DE"/>
@@ -976,7 +2046,93 @@
       </w:pPr>
     </w:lvl>
   </w:abstractNum>
-  <w:abstractNum w:abstractNumId="4" w15:restartNumberingAfterBreak="0">
+  <w:abstractNum w:abstractNumId="7" w15:restartNumberingAfterBreak="0">
+    <w:nsid w:val="5B076CE6"/>
+    <w:multiLevelType w:val="hybridMultilevel"/>
+    <w:tmpl w:val="00200976"/>
+    <w:lvl w:ilvl="0" w:tplc="08090019">
+      <w:start w:val="1"/>
+      <w:numFmt w:val="lowerLetter"/>
+      <w:lvlText w:val="%1."/>
+      <w:lvlJc w:val="left"/>
+      <w:pPr>
+        <w:ind w:left="1080" w:hanging="360"/>
+      </w:pPr>
+    </w:lvl>
+    <w:lvl w:ilvl="1" w:tplc="08090019" w:tentative="1">
+      <w:start w:val="1"/>
+      <w:numFmt w:val="lowerLetter"/>
+      <w:lvlText w:val="%2."/>
+      <w:lvlJc w:val="left"/>
+      <w:pPr>
+        <w:ind w:left="1800" w:hanging="360"/>
+      </w:pPr>
+    </w:lvl>
+    <w:lvl w:ilvl="2" w:tplc="0809001B" w:tentative="1">
+      <w:start w:val="1"/>
+      <w:numFmt w:val="lowerRoman"/>
+      <w:lvlText w:val="%3."/>
+      <w:lvlJc w:val="right"/>
+      <w:pPr>
+        <w:ind w:left="2520" w:hanging="180"/>
+      </w:pPr>
+    </w:lvl>
+    <w:lvl w:ilvl="3" w:tplc="0809000F" w:tentative="1">
+      <w:start w:val="1"/>
+      <w:numFmt w:val="decimal"/>
+      <w:lvlText w:val="%4."/>
+      <w:lvlJc w:val="left"/>
+      <w:pPr>
+        <w:ind w:left="3240" w:hanging="360"/>
+      </w:pPr>
+    </w:lvl>
+    <w:lvl w:ilvl="4" w:tplc="08090019" w:tentative="1">
+      <w:start w:val="1"/>
+      <w:numFmt w:val="lowerLetter"/>
+      <w:lvlText w:val="%5."/>
+      <w:lvlJc w:val="left"/>
+      <w:pPr>
+        <w:ind w:left="3960" w:hanging="360"/>
+      </w:pPr>
+    </w:lvl>
+    <w:lvl w:ilvl="5" w:tplc="0809001B" w:tentative="1">
+      <w:start w:val="1"/>
+      <w:numFmt w:val="lowerRoman"/>
+      <w:lvlText w:val="%6."/>
+      <w:lvlJc w:val="right"/>
+      <w:pPr>
+        <w:ind w:left="4680" w:hanging="180"/>
+      </w:pPr>
+    </w:lvl>
+    <w:lvl w:ilvl="6" w:tplc="0809000F" w:tentative="1">
+      <w:start w:val="1"/>
+      <w:numFmt w:val="decimal"/>
+      <w:lvlText w:val="%7."/>
+      <w:lvlJc w:val="left"/>
+      <w:pPr>
+        <w:ind w:left="5400" w:hanging="360"/>
+      </w:pPr>
+    </w:lvl>
+    <w:lvl w:ilvl="7" w:tplc="08090019" w:tentative="1">
+      <w:start w:val="1"/>
+      <w:numFmt w:val="lowerLetter"/>
+      <w:lvlText w:val="%8."/>
+      <w:lvlJc w:val="left"/>
+      <w:pPr>
+        <w:ind w:left="6120" w:hanging="360"/>
+      </w:pPr>
+    </w:lvl>
+    <w:lvl w:ilvl="8" w:tplc="0809001B" w:tentative="1">
+      <w:start w:val="1"/>
+      <w:numFmt w:val="lowerRoman"/>
+      <w:lvlText w:val="%9."/>
+      <w:lvlJc w:val="right"/>
+      <w:pPr>
+        <w:ind w:left="6840" w:hanging="180"/>
+      </w:pPr>
+    </w:lvl>
+  </w:abstractNum>
+  <w:abstractNum w:abstractNumId="8" w15:restartNumberingAfterBreak="0">
     <w:nsid w:val="705366CC"/>
     <w:multiLevelType w:val="hybridMultilevel"/>
     <w:tmpl w:val="4314BE24"/>
@@ -1065,7 +2221,7 @@
       </w:pPr>
     </w:lvl>
   </w:abstractNum>
-  <w:abstractNum w:abstractNumId="5" w15:restartNumberingAfterBreak="0">
+  <w:abstractNum w:abstractNumId="9" w15:restartNumberingAfterBreak="0">
     <w:nsid w:val="79C425C8"/>
     <w:multiLevelType w:val="hybridMultilevel"/>
     <w:tmpl w:val="8BA47C82"/>
@@ -1155,22 +2311,34 @@
     </w:lvl>
   </w:abstractNum>
   <w:num w:numId="1" w16cid:durableId="1916549401">
-    <w:abstractNumId w:val="3"/>
+    <w:abstractNumId w:val="6"/>
   </w:num>
   <w:num w:numId="2" w16cid:durableId="1133058907">
+    <w:abstractNumId w:val="8"/>
+  </w:num>
+  <w:num w:numId="3" w16cid:durableId="402139431">
     <w:abstractNumId w:val="4"/>
   </w:num>
-  <w:num w:numId="3" w16cid:durableId="402139431">
-    <w:abstractNumId w:val="1"/>
-  </w:num>
   <w:num w:numId="4" w16cid:durableId="1735162381">
-    <w:abstractNumId w:val="5"/>
+    <w:abstractNumId w:val="9"/>
   </w:num>
   <w:num w:numId="5" w16cid:durableId="446393594">
     <w:abstractNumId w:val="0"/>
   </w:num>
   <w:num w:numId="6" w16cid:durableId="617953766">
+    <w:abstractNumId w:val="5"/>
+  </w:num>
+  <w:num w:numId="7" w16cid:durableId="19747169">
     <w:abstractNumId w:val="2"/>
+  </w:num>
+  <w:num w:numId="8" w16cid:durableId="749930541">
+    <w:abstractNumId w:val="7"/>
+  </w:num>
+  <w:num w:numId="9" w16cid:durableId="1645237751">
+    <w:abstractNumId w:val="3"/>
+  </w:num>
+  <w:num w:numId="10" w16cid:durableId="982194665">
+    <w:abstractNumId w:val="1"/>
   </w:num>
 </w:numbering>
 </file>
@@ -1575,6 +2743,7 @@
   <w:style w:type="paragraph" w:default="1" w:styleId="Normal">
     <w:name w:val="Normal"/>
     <w:qFormat/>
+    <w:rsid w:val="009C4FB3"/>
     <w:rPr>
       <w:noProof/>
       <w:lang w:val="en-US"/>

</xml_diff>